<commit_message>
added part 1 description
</commit_message>
<xml_diff>
--- a/Writeup/3-11_Homework_2_Report_Trevor.docx
+++ b/Writeup/3-11_Homework_2_Report_Trevor.docx
@@ -302,8 +302,19 @@
           <w:sz w:val="24"/>
           <w:szCs w:val="24"/>
         </w:rPr>
-        <w:t>Kevin T. Vo</w:t>
-      </w:r>
+        <w:t xml:space="preserve">Kevin T. </w:t>
+      </w:r>
+      <w:proofErr w:type="gramStart"/>
+      <w:r>
+        <w:rPr>
+          <w:rFonts w:ascii="Times New Roman" w:eastAsia="Times New Roman" w:hAnsi="Times New Roman" w:cs="Times New Roman"/>
+          <w:b/>
+          <w:sz w:val="24"/>
+          <w:szCs w:val="24"/>
+        </w:rPr>
+        <w:t>Vo</w:t>
+      </w:r>
+      <w:proofErr w:type="gramEnd"/>
     </w:p>
     <w:p>
       <w:pPr>
@@ -316,6 +327,7 @@
           <w:szCs w:val="24"/>
         </w:rPr>
       </w:pPr>
+      <w:proofErr w:type="spellStart"/>
       <w:r>
         <w:rPr>
           <w:rFonts w:ascii="Times New Roman" w:eastAsia="Times New Roman" w:hAnsi="Times New Roman" w:cs="Times New Roman"/>
@@ -323,7 +335,17 @@
           <w:sz w:val="24"/>
           <w:szCs w:val="24"/>
         </w:rPr>
-        <w:t>Esdras Lopez</w:t>
+        <w:t>Esdras</w:t>
+      </w:r>
+      <w:proofErr w:type="spellEnd"/>
+      <w:r>
+        <w:rPr>
+          <w:rFonts w:ascii="Times New Roman" w:eastAsia="Times New Roman" w:hAnsi="Times New Roman" w:cs="Times New Roman"/>
+          <w:b/>
+          <w:sz w:val="24"/>
+          <w:szCs w:val="24"/>
+        </w:rPr>
+        <w:t xml:space="preserve"> Lopez</w:t>
       </w:r>
     </w:p>
     <w:p>
@@ -365,8 +387,19 @@
           <w:sz w:val="24"/>
           <w:szCs w:val="24"/>
         </w:rPr>
-        <w:t>Trevor Shortlidge</w:t>
-      </w:r>
+        <w:t xml:space="preserve">Trevor </w:t>
+      </w:r>
+      <w:proofErr w:type="spellStart"/>
+      <w:r>
+        <w:rPr>
+          <w:rFonts w:ascii="Times New Roman" w:eastAsia="Times New Roman" w:hAnsi="Times New Roman" w:cs="Times New Roman"/>
+          <w:b/>
+          <w:sz w:val="24"/>
+          <w:szCs w:val="24"/>
+        </w:rPr>
+        <w:t>Shortlidge</w:t>
+      </w:r>
+      <w:proofErr w:type="spellEnd"/>
     </w:p>
     <w:p>
       <w:pPr>
@@ -715,13 +748,59 @@
               </w:rPr>
               <w:t xml:space="preserve">part of </w:t>
             </w:r>
-            <w:r>
-              <w:rPr>
-                <w:rFonts w:ascii="Times New Roman" w:eastAsia="Times New Roman" w:hAnsi="Times New Roman" w:cs="Times New Roman"/>
-                <w:sz w:val="24"/>
-                <w:szCs w:val="24"/>
-              </w:rPr>
-              <w:t>uid, gid, ppid (Part c)</w:t>
+            <w:proofErr w:type="spellStart"/>
+            <w:r>
+              <w:rPr>
+                <w:rFonts w:ascii="Times New Roman" w:eastAsia="Times New Roman" w:hAnsi="Times New Roman" w:cs="Times New Roman"/>
+                <w:sz w:val="24"/>
+                <w:szCs w:val="24"/>
+              </w:rPr>
+              <w:t>uid</w:t>
+            </w:r>
+            <w:proofErr w:type="spellEnd"/>
+            <w:r>
+              <w:rPr>
+                <w:rFonts w:ascii="Times New Roman" w:eastAsia="Times New Roman" w:hAnsi="Times New Roman" w:cs="Times New Roman"/>
+                <w:sz w:val="24"/>
+                <w:szCs w:val="24"/>
+              </w:rPr>
+              <w:t xml:space="preserve">, </w:t>
+            </w:r>
+            <w:proofErr w:type="spellStart"/>
+            <w:r>
+              <w:rPr>
+                <w:rFonts w:ascii="Times New Roman" w:eastAsia="Times New Roman" w:hAnsi="Times New Roman" w:cs="Times New Roman"/>
+                <w:sz w:val="24"/>
+                <w:szCs w:val="24"/>
+              </w:rPr>
+              <w:t>gid</w:t>
+            </w:r>
+            <w:proofErr w:type="spellEnd"/>
+            <w:r>
+              <w:rPr>
+                <w:rFonts w:ascii="Times New Roman" w:eastAsia="Times New Roman" w:hAnsi="Times New Roman" w:cs="Times New Roman"/>
+                <w:sz w:val="24"/>
+                <w:szCs w:val="24"/>
+              </w:rPr>
+              <w:t xml:space="preserve">, </w:t>
+            </w:r>
+            <w:proofErr w:type="spellStart"/>
+            <w:r>
+              <w:rPr>
+                <w:rFonts w:ascii="Times New Roman" w:eastAsia="Times New Roman" w:hAnsi="Times New Roman" w:cs="Times New Roman"/>
+                <w:sz w:val="24"/>
+                <w:szCs w:val="24"/>
+              </w:rPr>
+              <w:t>ppid</w:t>
+            </w:r>
+            <w:proofErr w:type="spellEnd"/>
+            <w:r>
+              <w:rPr>
+                <w:rFonts w:ascii="Times New Roman" w:eastAsia="Times New Roman" w:hAnsi="Times New Roman" w:cs="Times New Roman"/>
+                <w:sz w:val="24"/>
+                <w:szCs w:val="24"/>
+              </w:rPr>
+              <w:t xml:space="preserve"> (Part c)</w:t>
             </w:r>
           </w:p>
           <w:p>
@@ -798,13 +877,23 @@
                 <w:szCs w:val="24"/>
               </w:rPr>
             </w:pPr>
-            <w:r>
-              <w:rPr>
-                <w:rFonts w:ascii="Times New Roman" w:eastAsia="Times New Roman" w:hAnsi="Times New Roman" w:cs="Times New Roman"/>
-                <w:sz w:val="24"/>
-                <w:szCs w:val="24"/>
-              </w:rPr>
-              <w:t>Esdras Lopez</w:t>
+            <w:proofErr w:type="spellStart"/>
+            <w:r>
+              <w:rPr>
+                <w:rFonts w:ascii="Times New Roman" w:eastAsia="Times New Roman" w:hAnsi="Times New Roman" w:cs="Times New Roman"/>
+                <w:sz w:val="24"/>
+                <w:szCs w:val="24"/>
+              </w:rPr>
+              <w:t>Esdras</w:t>
+            </w:r>
+            <w:proofErr w:type="spellEnd"/>
+            <w:r>
+              <w:rPr>
+                <w:rFonts w:ascii="Times New Roman" w:eastAsia="Times New Roman" w:hAnsi="Times New Roman" w:cs="Times New Roman"/>
+                <w:sz w:val="24"/>
+                <w:szCs w:val="24"/>
+              </w:rPr>
+              <w:t xml:space="preserve"> Lopez</w:t>
             </w:r>
           </w:p>
         </w:tc>
@@ -905,13 +994,59 @@
               </w:rPr>
               <w:t xml:space="preserve">part of </w:t>
             </w:r>
-            <w:r>
-              <w:rPr>
-                <w:rFonts w:ascii="Times New Roman" w:eastAsia="Times New Roman" w:hAnsi="Times New Roman" w:cs="Times New Roman"/>
-                <w:sz w:val="24"/>
-                <w:szCs w:val="24"/>
-              </w:rPr>
-              <w:t>uid, gid, ppid (Part c)</w:t>
+            <w:proofErr w:type="spellStart"/>
+            <w:r>
+              <w:rPr>
+                <w:rFonts w:ascii="Times New Roman" w:eastAsia="Times New Roman" w:hAnsi="Times New Roman" w:cs="Times New Roman"/>
+                <w:sz w:val="24"/>
+                <w:szCs w:val="24"/>
+              </w:rPr>
+              <w:t>uid</w:t>
+            </w:r>
+            <w:proofErr w:type="spellEnd"/>
+            <w:r>
+              <w:rPr>
+                <w:rFonts w:ascii="Times New Roman" w:eastAsia="Times New Roman" w:hAnsi="Times New Roman" w:cs="Times New Roman"/>
+                <w:sz w:val="24"/>
+                <w:szCs w:val="24"/>
+              </w:rPr>
+              <w:t xml:space="preserve">, </w:t>
+            </w:r>
+            <w:proofErr w:type="spellStart"/>
+            <w:r>
+              <w:rPr>
+                <w:rFonts w:ascii="Times New Roman" w:eastAsia="Times New Roman" w:hAnsi="Times New Roman" w:cs="Times New Roman"/>
+                <w:sz w:val="24"/>
+                <w:szCs w:val="24"/>
+              </w:rPr>
+              <w:t>gid</w:t>
+            </w:r>
+            <w:proofErr w:type="spellEnd"/>
+            <w:r>
+              <w:rPr>
+                <w:rFonts w:ascii="Times New Roman" w:eastAsia="Times New Roman" w:hAnsi="Times New Roman" w:cs="Times New Roman"/>
+                <w:sz w:val="24"/>
+                <w:szCs w:val="24"/>
+              </w:rPr>
+              <w:t xml:space="preserve">, </w:t>
+            </w:r>
+            <w:proofErr w:type="spellStart"/>
+            <w:r>
+              <w:rPr>
+                <w:rFonts w:ascii="Times New Roman" w:eastAsia="Times New Roman" w:hAnsi="Times New Roman" w:cs="Times New Roman"/>
+                <w:sz w:val="24"/>
+                <w:szCs w:val="24"/>
+              </w:rPr>
+              <w:t>ppid</w:t>
+            </w:r>
+            <w:proofErr w:type="spellEnd"/>
+            <w:r>
+              <w:rPr>
+                <w:rFonts w:ascii="Times New Roman" w:eastAsia="Times New Roman" w:hAnsi="Times New Roman" w:cs="Times New Roman"/>
+                <w:sz w:val="24"/>
+                <w:szCs w:val="24"/>
+              </w:rPr>
+              <w:t xml:space="preserve"> (Part c)</w:t>
             </w:r>
           </w:p>
           <w:p>
@@ -1055,7 +1190,43 @@
                 <w:sz w:val="24"/>
                 <w:szCs w:val="24"/>
               </w:rPr>
-              <w:t xml:space="preserve"> ps command and Ctrl+P (Part d)</w:t>
+              <w:t xml:space="preserve"> </w:t>
+            </w:r>
+            <w:proofErr w:type="spellStart"/>
+            <w:r>
+              <w:rPr>
+                <w:rFonts w:ascii="Times New Roman" w:eastAsia="Times New Roman" w:hAnsi="Times New Roman" w:cs="Times New Roman"/>
+                <w:sz w:val="24"/>
+                <w:szCs w:val="24"/>
+              </w:rPr>
+              <w:t>ps</w:t>
+            </w:r>
+            <w:proofErr w:type="spellEnd"/>
+            <w:r>
+              <w:rPr>
+                <w:rFonts w:ascii="Times New Roman" w:eastAsia="Times New Roman" w:hAnsi="Times New Roman" w:cs="Times New Roman"/>
+                <w:sz w:val="24"/>
+                <w:szCs w:val="24"/>
+              </w:rPr>
+              <w:t xml:space="preserve"> command and </w:t>
+            </w:r>
+            <w:proofErr w:type="spellStart"/>
+            <w:r>
+              <w:rPr>
+                <w:rFonts w:ascii="Times New Roman" w:eastAsia="Times New Roman" w:hAnsi="Times New Roman" w:cs="Times New Roman"/>
+                <w:sz w:val="24"/>
+                <w:szCs w:val="24"/>
+              </w:rPr>
+              <w:t>Ctrl+P</w:t>
+            </w:r>
+            <w:proofErr w:type="spellEnd"/>
+            <w:r>
+              <w:rPr>
+                <w:rFonts w:ascii="Times New Roman" w:eastAsia="Times New Roman" w:hAnsi="Times New Roman" w:cs="Times New Roman"/>
+                <w:sz w:val="24"/>
+                <w:szCs w:val="24"/>
+              </w:rPr>
+              <w:t xml:space="preserve"> (Part d)</w:t>
             </w:r>
           </w:p>
           <w:p>
@@ -1116,8 +1287,18 @@
                 <w:sz w:val="24"/>
                 <w:szCs w:val="24"/>
               </w:rPr>
-              <w:t>Trevor Shortlidge</w:t>
-            </w:r>
+              <w:t xml:space="preserve">Trevor </w:t>
+            </w:r>
+            <w:proofErr w:type="spellStart"/>
+            <w:r>
+              <w:rPr>
+                <w:rFonts w:ascii="Times New Roman" w:eastAsia="Times New Roman" w:hAnsi="Times New Roman" w:cs="Times New Roman"/>
+                <w:sz w:val="24"/>
+                <w:szCs w:val="24"/>
+              </w:rPr>
+              <w:t>Shortlidge</w:t>
+            </w:r>
+            <w:proofErr w:type="spellEnd"/>
           </w:p>
         </w:tc>
         <w:tc>
@@ -1199,7 +1380,25 @@
                 <w:sz w:val="24"/>
                 <w:szCs w:val="24"/>
               </w:rPr>
-              <w:t>Implemented part of Ctrl+P (Part b)</w:t>
+              <w:t xml:space="preserve">Implemented part of </w:t>
+            </w:r>
+            <w:proofErr w:type="spellStart"/>
+            <w:r>
+              <w:rPr>
+                <w:rFonts w:ascii="Times New Roman" w:eastAsia="Times New Roman" w:hAnsi="Times New Roman" w:cs="Times New Roman"/>
+                <w:sz w:val="24"/>
+                <w:szCs w:val="24"/>
+              </w:rPr>
+              <w:t>Ctrl+P</w:t>
+            </w:r>
+            <w:proofErr w:type="spellEnd"/>
+            <w:r>
+              <w:rPr>
+                <w:rFonts w:ascii="Times New Roman" w:eastAsia="Times New Roman" w:hAnsi="Times New Roman" w:cs="Times New Roman"/>
+                <w:sz w:val="24"/>
+                <w:szCs w:val="24"/>
+              </w:rPr>
+              <w:t xml:space="preserve"> (Part b)</w:t>
             </w:r>
           </w:p>
           <w:p>
@@ -1437,7 +1636,25 @@
                 <w:sz w:val="24"/>
                 <w:szCs w:val="24"/>
               </w:rPr>
-              <w:t xml:space="preserve"> Ctrl+P (Part b)</w:t>
+              <w:t xml:space="preserve"> </w:t>
+            </w:r>
+            <w:proofErr w:type="spellStart"/>
+            <w:r>
+              <w:rPr>
+                <w:rFonts w:ascii="Times New Roman" w:eastAsia="Times New Roman" w:hAnsi="Times New Roman" w:cs="Times New Roman"/>
+                <w:sz w:val="24"/>
+                <w:szCs w:val="24"/>
+              </w:rPr>
+              <w:t>Ctrl+P</w:t>
+            </w:r>
+            <w:proofErr w:type="spellEnd"/>
+            <w:r>
+              <w:rPr>
+                <w:rFonts w:ascii="Times New Roman" w:eastAsia="Times New Roman" w:hAnsi="Times New Roman" w:cs="Times New Roman"/>
+                <w:sz w:val="24"/>
+                <w:szCs w:val="24"/>
+              </w:rPr>
+              <w:t xml:space="preserve"> (Part b)</w:t>
             </w:r>
           </w:p>
           <w:p>
@@ -1690,7 +1907,25 @@
           <w:sz w:val="24"/>
           <w:szCs w:val="24"/>
         </w:rPr>
-        <w:t>Demonstration of the “ps” Command</w:t>
+        <w:t>Demonstration of the “</w:t>
+      </w:r>
+      <w:proofErr w:type="spellStart"/>
+      <w:r>
+        <w:rPr>
+          <w:rFonts w:ascii="Times New Roman" w:eastAsia="Times New Roman" w:hAnsi="Times New Roman" w:cs="Times New Roman"/>
+          <w:sz w:val="24"/>
+          <w:szCs w:val="24"/>
+        </w:rPr>
+        <w:t>ps</w:t>
+      </w:r>
+      <w:proofErr w:type="spellEnd"/>
+      <w:r>
+        <w:rPr>
+          <w:rFonts w:ascii="Times New Roman" w:eastAsia="Times New Roman" w:hAnsi="Times New Roman" w:cs="Times New Roman"/>
+          <w:sz w:val="24"/>
+          <w:szCs w:val="24"/>
+        </w:rPr>
+        <w:t>” Command</w:t>
       </w:r>
       <w:r>
         <w:rPr>
@@ -1968,7 +2203,27 @@
           <w:sz w:val="32"/>
           <w:szCs w:val="32"/>
         </w:rPr>
-        <w:t>Demonstration of the date() System Call</w:t>
+        <w:t xml:space="preserve">Demonstration of the </w:t>
+      </w:r>
+      <w:proofErr w:type="gramStart"/>
+      <w:r>
+        <w:rPr>
+          <w:b/>
+          <w:bCs/>
+          <w:sz w:val="32"/>
+          <w:szCs w:val="32"/>
+        </w:rPr>
+        <w:t>date(</w:t>
+      </w:r>
+      <w:proofErr w:type="gramEnd"/>
+      <w:r>
+        <w:rPr>
+          <w:b/>
+          <w:bCs/>
+          <w:sz w:val="32"/>
+          <w:szCs w:val="32"/>
+        </w:rPr>
+        <w:t>) System Call</w:t>
       </w:r>
       <w:r>
         <w:rPr>
@@ -2010,8 +2265,16 @@
         <w:rPr>
           <w:i/>
         </w:rPr>
-        <w:t>DAY/MONTH/YEAR HOUR:MINUTE:SECOND</w:t>
-      </w:r>
+        <w:t>DAY/MONTH/YEAR HOUR</w:t>
+      </w:r>
+      <w:proofErr w:type="gramStart"/>
+      <w:r>
+        <w:rPr>
+          <w:i/>
+        </w:rPr>
+        <w:t>:MINUTE:SECOND</w:t>
+      </w:r>
+      <w:proofErr w:type="gramEnd"/>
     </w:p>
     <w:p>
       <w:pPr>
@@ -2337,6 +2600,7 @@
                 <w:szCs w:val="24"/>
               </w:rPr>
             </w:pPr>
+            <w:proofErr w:type="spellStart"/>
             <w:r>
               <w:rPr>
                 <w:rFonts w:ascii="Times New Roman" w:eastAsia="Times New Roman" w:hAnsi="Times New Roman" w:cs="Times New Roman"/>
@@ -2345,6 +2609,7 @@
               </w:rPr>
               <w:t>syscall.h</w:t>
             </w:r>
+            <w:proofErr w:type="spellEnd"/>
           </w:p>
         </w:tc>
         <w:tc>
@@ -2521,6 +2786,7 @@
                 <w:szCs w:val="24"/>
               </w:rPr>
             </w:pPr>
+            <w:proofErr w:type="spellStart"/>
             <w:r>
               <w:rPr>
                 <w:rFonts w:ascii="Times New Roman" w:eastAsia="Times New Roman" w:hAnsi="Times New Roman" w:cs="Times New Roman"/>
@@ -2529,6 +2795,7 @@
               </w:rPr>
               <w:t>user.h</w:t>
             </w:r>
+            <w:proofErr w:type="spellEnd"/>
           </w:p>
         </w:tc>
         <w:tc>
@@ -2705,6 +2972,7 @@
                 <w:szCs w:val="24"/>
               </w:rPr>
             </w:pPr>
+            <w:proofErr w:type="spellStart"/>
             <w:r>
               <w:rPr>
                 <w:rFonts w:ascii="Times New Roman" w:eastAsia="Times New Roman" w:hAnsi="Times New Roman" w:cs="Times New Roman"/>
@@ -2713,6 +2981,7 @@
               </w:rPr>
               <w:t>sysproc.c</w:t>
             </w:r>
+            <w:proofErr w:type="spellEnd"/>
           </w:p>
         </w:tc>
         <w:tc>
@@ -2889,6 +3158,7 @@
                 <w:szCs w:val="24"/>
               </w:rPr>
             </w:pPr>
+            <w:proofErr w:type="spellStart"/>
             <w:r>
               <w:rPr>
                 <w:rFonts w:ascii="Times New Roman" w:eastAsia="Times New Roman" w:hAnsi="Times New Roman" w:cs="Times New Roman"/>
@@ -2897,6 +3167,7 @@
               </w:rPr>
               <w:t>usys.S</w:t>
             </w:r>
+            <w:proofErr w:type="spellEnd"/>
           </w:p>
         </w:tc>
         <w:tc>
@@ -3073,6 +3344,7 @@
                 <w:szCs w:val="24"/>
               </w:rPr>
             </w:pPr>
+            <w:proofErr w:type="spellStart"/>
             <w:r>
               <w:rPr>
                 <w:rFonts w:ascii="Times New Roman" w:eastAsia="Times New Roman" w:hAnsi="Times New Roman" w:cs="Times New Roman"/>
@@ -3081,6 +3353,7 @@
               </w:rPr>
               <w:t>syscall.c</w:t>
             </w:r>
+            <w:proofErr w:type="spellEnd"/>
           </w:p>
         </w:tc>
         <w:tc>
@@ -3390,6 +3663,7 @@
                 <w:szCs w:val="24"/>
               </w:rPr>
             </w:pPr>
+            <w:proofErr w:type="spellStart"/>
             <w:r>
               <w:rPr>
                 <w:rFonts w:ascii="Times New Roman" w:eastAsia="Times New Roman" w:hAnsi="Times New Roman" w:cs="Times New Roman"/>
@@ -3398,6 +3672,7 @@
               </w:rPr>
               <w:t>date.c</w:t>
             </w:r>
+            <w:proofErr w:type="spellEnd"/>
           </w:p>
         </w:tc>
         <w:tc>
@@ -3568,7 +3843,21 @@
         <w:rPr>
           <w:u w:val="single"/>
         </w:rPr>
-        <w:t>Execution of date() System Call:</w:t>
+        <w:t xml:space="preserve">Execution of </w:t>
+      </w:r>
+      <w:proofErr w:type="gramStart"/>
+      <w:r>
+        <w:rPr>
+          <w:u w:val="single"/>
+        </w:rPr>
+        <w:t>date(</w:t>
+      </w:r>
+      <w:proofErr w:type="gramEnd"/>
+      <w:r>
+        <w:rPr>
+          <w:u w:val="single"/>
+        </w:rPr>
+        <w:t>) System Call:</w:t>
       </w:r>
     </w:p>
     <w:p>
@@ -3650,7 +3939,313 @@
           <w:sz w:val="24"/>
           <w:szCs w:val="24"/>
         </w:rPr>
-        <w:t>Results from the syscall “date” comes from implementing the above into a full fledge syscall. By outputing the date.c file.</w:t>
+        <w:t xml:space="preserve">Results from the </w:t>
+      </w:r>
+      <w:proofErr w:type="spellStart"/>
+      <w:r>
+        <w:rPr>
+          <w:rFonts w:ascii="Times New Roman" w:eastAsia="Times New Roman" w:hAnsi="Times New Roman" w:cs="Times New Roman"/>
+          <w:sz w:val="24"/>
+          <w:szCs w:val="24"/>
+        </w:rPr>
+        <w:t>syscall</w:t>
+      </w:r>
+      <w:proofErr w:type="spellEnd"/>
+      <w:r>
+        <w:rPr>
+          <w:rFonts w:ascii="Times New Roman" w:eastAsia="Times New Roman" w:hAnsi="Times New Roman" w:cs="Times New Roman"/>
+          <w:sz w:val="24"/>
+          <w:szCs w:val="24"/>
+        </w:rPr>
+        <w:t xml:space="preserve"> “date” comes from implementing the above into a full fledge </w:t>
+      </w:r>
+      <w:proofErr w:type="spellStart"/>
+      <w:r>
+        <w:rPr>
+          <w:rFonts w:ascii="Times New Roman" w:eastAsia="Times New Roman" w:hAnsi="Times New Roman" w:cs="Times New Roman"/>
+          <w:sz w:val="24"/>
+          <w:szCs w:val="24"/>
+        </w:rPr>
+        <w:t>syscall</w:t>
+      </w:r>
+      <w:proofErr w:type="spellEnd"/>
+      <w:r>
+        <w:rPr>
+          <w:rFonts w:ascii="Times New Roman" w:eastAsia="Times New Roman" w:hAnsi="Times New Roman" w:cs="Times New Roman"/>
+          <w:sz w:val="24"/>
+          <w:szCs w:val="24"/>
+        </w:rPr>
+        <w:t>.</w:t>
+      </w:r>
+      <w:r>
+        <w:rPr>
+          <w:rFonts w:ascii="Times New Roman" w:eastAsia="Times New Roman" w:hAnsi="Times New Roman" w:cs="Times New Roman"/>
+          <w:sz w:val="24"/>
+          <w:szCs w:val="24"/>
+        </w:rPr>
+        <w:t xml:space="preserve"> </w:t>
+      </w:r>
+      <w:r>
+        <w:rPr>
+          <w:rFonts w:ascii="Times New Roman" w:eastAsia="Times New Roman" w:hAnsi="Times New Roman" w:cs="Times New Roman"/>
+          <w:sz w:val="24"/>
+          <w:szCs w:val="24"/>
+        </w:rPr>
+        <w:t xml:space="preserve">Modified </w:t>
+      </w:r>
+      <w:proofErr w:type="spellStart"/>
+      <w:r>
+        <w:rPr>
+          <w:rFonts w:ascii="Times New Roman" w:eastAsia="Times New Roman" w:hAnsi="Times New Roman" w:cs="Times New Roman"/>
+          <w:sz w:val="24"/>
+          <w:szCs w:val="24"/>
+        </w:rPr>
+        <w:t>syscall.h</w:t>
+      </w:r>
+      <w:proofErr w:type="spellEnd"/>
+      <w:r>
+        <w:rPr>
+          <w:rFonts w:ascii="Times New Roman" w:eastAsia="Times New Roman" w:hAnsi="Times New Roman" w:cs="Times New Roman"/>
+          <w:sz w:val="24"/>
+          <w:szCs w:val="24"/>
+        </w:rPr>
+        <w:t xml:space="preserve"> that contains the mapping of the call number linked to </w:t>
+      </w:r>
+      <w:proofErr w:type="spellStart"/>
+      <w:r>
+        <w:rPr>
+          <w:rFonts w:ascii="Times New Roman" w:eastAsia="Times New Roman" w:hAnsi="Times New Roman" w:cs="Times New Roman"/>
+          <w:sz w:val="24"/>
+          <w:szCs w:val="24"/>
+        </w:rPr>
+        <w:t>SYS_date</w:t>
+      </w:r>
+      <w:proofErr w:type="spellEnd"/>
+      <w:r>
+        <w:rPr>
+          <w:rFonts w:ascii="Times New Roman" w:eastAsia="Times New Roman" w:hAnsi="Times New Roman" w:cs="Times New Roman"/>
+          <w:sz w:val="24"/>
+          <w:szCs w:val="24"/>
+        </w:rPr>
+        <w:t xml:space="preserve">. </w:t>
+      </w:r>
+      <w:r>
+        <w:rPr>
+          <w:rFonts w:ascii="Times New Roman" w:eastAsia="Times New Roman" w:hAnsi="Times New Roman" w:cs="Times New Roman"/>
+          <w:sz w:val="24"/>
+          <w:szCs w:val="24"/>
+        </w:rPr>
+        <w:t xml:space="preserve">Modified </w:t>
+      </w:r>
+      <w:proofErr w:type="spellStart"/>
+      <w:r>
+        <w:rPr>
+          <w:rFonts w:ascii="Times New Roman" w:eastAsia="Times New Roman" w:hAnsi="Times New Roman" w:cs="Times New Roman"/>
+          <w:sz w:val="24"/>
+          <w:szCs w:val="24"/>
+        </w:rPr>
+        <w:t>defs.h</w:t>
+      </w:r>
+      <w:proofErr w:type="spellEnd"/>
+      <w:r>
+        <w:rPr>
+          <w:rFonts w:ascii="Times New Roman" w:eastAsia="Times New Roman" w:hAnsi="Times New Roman" w:cs="Times New Roman"/>
+          <w:sz w:val="24"/>
+          <w:szCs w:val="24"/>
+        </w:rPr>
+        <w:t xml:space="preserve"> to hold the </w:t>
+      </w:r>
+      <w:proofErr w:type="spellStart"/>
+      <w:r>
+        <w:rPr>
+          <w:rFonts w:ascii="Times New Roman" w:eastAsia="Times New Roman" w:hAnsi="Times New Roman" w:cs="Times New Roman"/>
+          <w:sz w:val="24"/>
+          <w:szCs w:val="24"/>
+        </w:rPr>
+        <w:t>kernerl</w:t>
+      </w:r>
+      <w:proofErr w:type="spellEnd"/>
+      <w:r>
+        <w:rPr>
+          <w:rFonts w:ascii="Times New Roman" w:eastAsia="Times New Roman" w:hAnsi="Times New Roman" w:cs="Times New Roman"/>
+          <w:sz w:val="24"/>
+          <w:szCs w:val="24"/>
+        </w:rPr>
+        <w:t xml:space="preserve"> wide function call for date</w:t>
+      </w:r>
+      <w:r>
+        <w:rPr>
+          <w:rFonts w:ascii="Times New Roman" w:eastAsia="Times New Roman" w:hAnsi="Times New Roman" w:cs="Times New Roman"/>
+          <w:sz w:val="24"/>
+          <w:szCs w:val="24"/>
+        </w:rPr>
+        <w:t xml:space="preserve">. Modified </w:t>
+      </w:r>
+      <w:proofErr w:type="spellStart"/>
+      <w:r>
+        <w:rPr>
+          <w:rFonts w:ascii="Times New Roman" w:eastAsia="Times New Roman" w:hAnsi="Times New Roman" w:cs="Times New Roman"/>
+          <w:sz w:val="24"/>
+          <w:szCs w:val="24"/>
+        </w:rPr>
+        <w:t>user.h</w:t>
+      </w:r>
+      <w:proofErr w:type="spellEnd"/>
+      <w:r>
+        <w:rPr>
+          <w:rFonts w:ascii="Times New Roman" w:eastAsia="Times New Roman" w:hAnsi="Times New Roman" w:cs="Times New Roman"/>
+          <w:sz w:val="24"/>
+          <w:szCs w:val="24"/>
+        </w:rPr>
+        <w:t xml:space="preserve"> that contains the functions prototype for date that is required to run user programs.</w:t>
+      </w:r>
+      <w:r>
+        <w:rPr>
+          <w:rFonts w:ascii="Times New Roman" w:eastAsia="Times New Roman" w:hAnsi="Times New Roman" w:cs="Times New Roman"/>
+          <w:sz w:val="24"/>
+          <w:szCs w:val="24"/>
+        </w:rPr>
+        <w:t xml:space="preserve"> </w:t>
+      </w:r>
+      <w:r>
+        <w:rPr>
+          <w:rFonts w:ascii="Times New Roman" w:eastAsia="Times New Roman" w:hAnsi="Times New Roman" w:cs="Times New Roman"/>
+          <w:sz w:val="24"/>
+          <w:szCs w:val="24"/>
+        </w:rPr>
+        <w:t xml:space="preserve">Implemented the function for date inside of </w:t>
+      </w:r>
+      <w:proofErr w:type="spellStart"/>
+      <w:r>
+        <w:rPr>
+          <w:rFonts w:ascii="Times New Roman" w:eastAsia="Times New Roman" w:hAnsi="Times New Roman" w:cs="Times New Roman"/>
+          <w:sz w:val="24"/>
+          <w:szCs w:val="24"/>
+        </w:rPr>
+        <w:t>sysproc.c</w:t>
+      </w:r>
+      <w:proofErr w:type="spellEnd"/>
+      <w:r>
+        <w:rPr>
+          <w:rFonts w:ascii="Times New Roman" w:eastAsia="Times New Roman" w:hAnsi="Times New Roman" w:cs="Times New Roman"/>
+          <w:sz w:val="24"/>
+          <w:szCs w:val="24"/>
+        </w:rPr>
+        <w:t xml:space="preserve"> by getting the arguments off the stack. This implementation was provided to us.</w:t>
+      </w:r>
+      <w:r>
+        <w:rPr>
+          <w:rFonts w:ascii="Times New Roman" w:eastAsia="Times New Roman" w:hAnsi="Times New Roman" w:cs="Times New Roman"/>
+          <w:sz w:val="24"/>
+          <w:szCs w:val="24"/>
+        </w:rPr>
+        <w:t xml:space="preserve"> </w:t>
+      </w:r>
+      <w:r>
+        <w:rPr>
+          <w:rFonts w:ascii="Times New Roman" w:eastAsia="Times New Roman" w:hAnsi="Times New Roman" w:cs="Times New Roman"/>
+          <w:sz w:val="24"/>
+          <w:szCs w:val="24"/>
+        </w:rPr>
+        <w:t xml:space="preserve">Next we modified the </w:t>
+      </w:r>
+      <w:proofErr w:type="spellStart"/>
+      <w:r>
+        <w:rPr>
+          <w:rFonts w:ascii="Times New Roman" w:eastAsia="Times New Roman" w:hAnsi="Times New Roman" w:cs="Times New Roman"/>
+          <w:sz w:val="24"/>
+          <w:szCs w:val="24"/>
+        </w:rPr>
+        <w:t>usys.S</w:t>
+      </w:r>
+      <w:proofErr w:type="spellEnd"/>
+      <w:r>
+        <w:rPr>
+          <w:rFonts w:ascii="Times New Roman" w:eastAsia="Times New Roman" w:hAnsi="Times New Roman" w:cs="Times New Roman"/>
+          <w:sz w:val="24"/>
+          <w:szCs w:val="24"/>
+        </w:rPr>
+        <w:t xml:space="preserve"> that exports the system call. Modified </w:t>
+      </w:r>
+      <w:proofErr w:type="spellStart"/>
+      <w:r>
+        <w:rPr>
+          <w:rFonts w:ascii="Times New Roman" w:eastAsia="Times New Roman" w:hAnsi="Times New Roman" w:cs="Times New Roman"/>
+          <w:sz w:val="24"/>
+          <w:szCs w:val="24"/>
+        </w:rPr>
+        <w:t>syscall.c</w:t>
+      </w:r>
+      <w:proofErr w:type="spellEnd"/>
+      <w:r>
+        <w:rPr>
+          <w:rFonts w:ascii="Times New Roman" w:eastAsia="Times New Roman" w:hAnsi="Times New Roman" w:cs="Times New Roman"/>
+          <w:sz w:val="24"/>
+          <w:szCs w:val="24"/>
+        </w:rPr>
+        <w:t xml:space="preserve"> to add the extern </w:t>
+      </w:r>
+      <w:proofErr w:type="spellStart"/>
+      <w:r>
+        <w:rPr>
+          <w:rFonts w:ascii="Times New Roman" w:eastAsia="Times New Roman" w:hAnsi="Times New Roman" w:cs="Times New Roman"/>
+          <w:sz w:val="24"/>
+          <w:szCs w:val="24"/>
+        </w:rPr>
+        <w:t>int</w:t>
+      </w:r>
+      <w:proofErr w:type="spellEnd"/>
+      <w:r>
+        <w:rPr>
+          <w:rFonts w:ascii="Times New Roman" w:eastAsia="Times New Roman" w:hAnsi="Times New Roman" w:cs="Times New Roman"/>
+          <w:sz w:val="24"/>
+          <w:szCs w:val="24"/>
+        </w:rPr>
+        <w:t xml:space="preserve"> for being in another file. </w:t>
+      </w:r>
+      <w:r>
+        <w:rPr>
+          <w:rFonts w:ascii="Times New Roman" w:eastAsia="Times New Roman" w:hAnsi="Times New Roman" w:cs="Times New Roman"/>
+          <w:sz w:val="24"/>
+          <w:szCs w:val="24"/>
+        </w:rPr>
+        <w:t xml:space="preserve">Then the last step is to add the </w:t>
+      </w:r>
+      <w:proofErr w:type="spellStart"/>
+      <w:r>
+        <w:rPr>
+          <w:rFonts w:ascii="Times New Roman" w:eastAsia="Times New Roman" w:hAnsi="Times New Roman" w:cs="Times New Roman"/>
+          <w:sz w:val="24"/>
+          <w:szCs w:val="24"/>
+        </w:rPr>
+        <w:t>date.c</w:t>
+      </w:r>
+      <w:proofErr w:type="spellEnd"/>
+      <w:r>
+        <w:rPr>
+          <w:rFonts w:ascii="Times New Roman" w:eastAsia="Times New Roman" w:hAnsi="Times New Roman" w:cs="Times New Roman"/>
+          <w:sz w:val="24"/>
+          <w:szCs w:val="24"/>
+        </w:rPr>
+        <w:t xml:space="preserve"> file where we invoke the </w:t>
+      </w:r>
+      <w:proofErr w:type="spellStart"/>
+      <w:r>
+        <w:rPr>
+          <w:rFonts w:ascii="Times New Roman" w:eastAsia="Times New Roman" w:hAnsi="Times New Roman" w:cs="Times New Roman"/>
+          <w:sz w:val="24"/>
+          <w:szCs w:val="24"/>
+        </w:rPr>
+        <w:t>syscall</w:t>
+      </w:r>
+      <w:proofErr w:type="spellEnd"/>
+      <w:r>
+        <w:rPr>
+          <w:rFonts w:ascii="Times New Roman" w:eastAsia="Times New Roman" w:hAnsi="Times New Roman" w:cs="Times New Roman"/>
+          <w:sz w:val="24"/>
+          <w:szCs w:val="24"/>
+        </w:rPr>
+        <w:t xml:space="preserve"> implementation.</w:t>
       </w:r>
       <w:bookmarkStart w:id="6" w:name="_GoBack"/>
       <w:bookmarkEnd w:id="6"/>
@@ -3903,7 +4498,25 @@
           <w:sz w:val="24"/>
           <w:szCs w:val="24"/>
         </w:rPr>
-        <w:t>UID,GID, CPU are from part D</w:t>
+        <w:t>UID</w:t>
+      </w:r>
+      <w:proofErr w:type="gramStart"/>
+      <w:r>
+        <w:rPr>
+          <w:rFonts w:ascii="Times New Roman" w:eastAsia="Times New Roman" w:hAnsi="Times New Roman" w:cs="Times New Roman"/>
+          <w:sz w:val="24"/>
+          <w:szCs w:val="24"/>
+        </w:rPr>
+        <w:t>,GID</w:t>
+      </w:r>
+      <w:proofErr w:type="gramEnd"/>
+      <w:r>
+        <w:rPr>
+          <w:rFonts w:ascii="Times New Roman" w:eastAsia="Times New Roman" w:hAnsi="Times New Roman" w:cs="Times New Roman"/>
+          <w:sz w:val="24"/>
+          <w:szCs w:val="24"/>
+        </w:rPr>
+        <w:t>, CPU are from part D</w:t>
       </w:r>
       <w:r>
         <w:rPr>
@@ -3913,32 +4526,98 @@
         </w:rPr>
         <w:t xml:space="preserve">, </w:t>
       </w:r>
-      <w:r>
-        <w:rPr>
-          <w:rFonts w:ascii="Times New Roman" w:eastAsia="Times New Roman" w:hAnsi="Times New Roman" w:cs="Times New Roman"/>
-          <w:sz w:val="24"/>
-          <w:szCs w:val="24"/>
-        </w:rPr>
-        <w:t>Dr.Zhang said it was ok to leave elapsed time in milliseconds.</w:t>
-      </w:r>
-    </w:p>
-    <w:p>
-      <w:pPr>
-        <w:spacing w:before="240" w:after="240"/>
-        <w:rPr>
-          <w:rFonts w:ascii="Times New Roman" w:eastAsia="Times New Roman" w:hAnsi="Times New Roman" w:cs="Times New Roman"/>
-          <w:sz w:val="24"/>
-          <w:szCs w:val="24"/>
-        </w:rPr>
-      </w:pPr>
-      <w:r>
-        <w:rPr>
-          <w:rFonts w:ascii="Times New Roman" w:eastAsia="Times New Roman" w:hAnsi="Times New Roman" w:cs="Times New Roman"/>
-          <w:sz w:val="24"/>
-          <w:szCs w:val="24"/>
-        </w:rPr>
-        <w:t>Proc.h line 56 -&gt; added uint start_ticks to structure proc</w:t>
-      </w:r>
+      <w:proofErr w:type="spellStart"/>
+      <w:r>
+        <w:rPr>
+          <w:rFonts w:ascii="Times New Roman" w:eastAsia="Times New Roman" w:hAnsi="Times New Roman" w:cs="Times New Roman"/>
+          <w:sz w:val="24"/>
+          <w:szCs w:val="24"/>
+        </w:rPr>
+        <w:t>Dr.Zhang</w:t>
+      </w:r>
+      <w:proofErr w:type="spellEnd"/>
+      <w:r>
+        <w:rPr>
+          <w:rFonts w:ascii="Times New Roman" w:eastAsia="Times New Roman" w:hAnsi="Times New Roman" w:cs="Times New Roman"/>
+          <w:sz w:val="24"/>
+          <w:szCs w:val="24"/>
+        </w:rPr>
+        <w:t xml:space="preserve"> said it was ok to leave elapsed time in milliseconds.</w:t>
+      </w:r>
+    </w:p>
+    <w:p>
+      <w:pPr>
+        <w:spacing w:before="240" w:after="240"/>
+        <w:rPr>
+          <w:rFonts w:ascii="Times New Roman" w:eastAsia="Times New Roman" w:hAnsi="Times New Roman" w:cs="Times New Roman"/>
+          <w:sz w:val="24"/>
+          <w:szCs w:val="24"/>
+        </w:rPr>
+      </w:pPr>
+      <w:proofErr w:type="spellStart"/>
+      <w:r>
+        <w:rPr>
+          <w:rFonts w:ascii="Times New Roman" w:eastAsia="Times New Roman" w:hAnsi="Times New Roman" w:cs="Times New Roman"/>
+          <w:sz w:val="24"/>
+          <w:szCs w:val="24"/>
+        </w:rPr>
+        <w:t>Proc.h</w:t>
+      </w:r>
+      <w:proofErr w:type="spellEnd"/>
+      <w:r>
+        <w:rPr>
+          <w:rFonts w:ascii="Times New Roman" w:eastAsia="Times New Roman" w:hAnsi="Times New Roman" w:cs="Times New Roman"/>
+          <w:sz w:val="24"/>
+          <w:szCs w:val="24"/>
+        </w:rPr>
+        <w:t xml:space="preserve"> line 56 -&gt; added </w:t>
+      </w:r>
+      <w:proofErr w:type="spellStart"/>
+      <w:r>
+        <w:rPr>
+          <w:rFonts w:ascii="Times New Roman" w:eastAsia="Times New Roman" w:hAnsi="Times New Roman" w:cs="Times New Roman"/>
+          <w:sz w:val="24"/>
+          <w:szCs w:val="24"/>
+        </w:rPr>
+        <w:t>uint</w:t>
+      </w:r>
+      <w:proofErr w:type="spellEnd"/>
+      <w:r>
+        <w:rPr>
+          <w:rFonts w:ascii="Times New Roman" w:eastAsia="Times New Roman" w:hAnsi="Times New Roman" w:cs="Times New Roman"/>
+          <w:sz w:val="24"/>
+          <w:szCs w:val="24"/>
+        </w:rPr>
+        <w:t xml:space="preserve"> </w:t>
+      </w:r>
+      <w:proofErr w:type="spellStart"/>
+      <w:r>
+        <w:rPr>
+          <w:rFonts w:ascii="Times New Roman" w:eastAsia="Times New Roman" w:hAnsi="Times New Roman" w:cs="Times New Roman"/>
+          <w:sz w:val="24"/>
+          <w:szCs w:val="24"/>
+        </w:rPr>
+        <w:t>start_ticks</w:t>
+      </w:r>
+      <w:proofErr w:type="spellEnd"/>
+      <w:r>
+        <w:rPr>
+          <w:rFonts w:ascii="Times New Roman" w:eastAsia="Times New Roman" w:hAnsi="Times New Roman" w:cs="Times New Roman"/>
+          <w:sz w:val="24"/>
+          <w:szCs w:val="24"/>
+        </w:rPr>
+        <w:t xml:space="preserve"> to structure </w:t>
+      </w:r>
+      <w:proofErr w:type="spellStart"/>
+      <w:r>
+        <w:rPr>
+          <w:rFonts w:ascii="Times New Roman" w:eastAsia="Times New Roman" w:hAnsi="Times New Roman" w:cs="Times New Roman"/>
+          <w:sz w:val="24"/>
+          <w:szCs w:val="24"/>
+        </w:rPr>
+        <w:t>proc</w:t>
+      </w:r>
+      <w:proofErr w:type="spellEnd"/>
     </w:p>
     <w:p>
       <w:pPr>
@@ -4006,8 +4685,18 @@
           <w:sz w:val="24"/>
           <w:szCs w:val="24"/>
         </w:rPr>
-        <w:t>Modified procdump</w:t>
-      </w:r>
+        <w:t xml:space="preserve">Modified </w:t>
+      </w:r>
+      <w:proofErr w:type="spellStart"/>
+      <w:r>
+        <w:rPr>
+          <w:rFonts w:ascii="Times New Roman" w:eastAsia="Times New Roman" w:hAnsi="Times New Roman" w:cs="Times New Roman"/>
+          <w:sz w:val="24"/>
+          <w:szCs w:val="24"/>
+        </w:rPr>
+        <w:t>procdump</w:t>
+      </w:r>
+      <w:proofErr w:type="spellEnd"/>
       <w:r>
         <w:rPr>
           <w:rFonts w:ascii="Times New Roman" w:eastAsia="Times New Roman" w:hAnsi="Times New Roman" w:cs="Times New Roman"/>
@@ -4016,13 +4705,41 @@
         </w:rPr>
         <w:t xml:space="preserve"> in </w:t>
       </w:r>
-      <w:r>
-        <w:rPr>
-          <w:rFonts w:ascii="Times New Roman" w:eastAsia="Times New Roman" w:hAnsi="Times New Roman" w:cs="Times New Roman"/>
-          <w:sz w:val="24"/>
-          <w:szCs w:val="24"/>
-        </w:rPr>
-        <w:t>proc.c to display our results in the ptable to output elapsed time, &amp; size</w:t>
+      <w:proofErr w:type="spellStart"/>
+      <w:r>
+        <w:rPr>
+          <w:rFonts w:ascii="Times New Roman" w:eastAsia="Times New Roman" w:hAnsi="Times New Roman" w:cs="Times New Roman"/>
+          <w:sz w:val="24"/>
+          <w:szCs w:val="24"/>
+        </w:rPr>
+        <w:t>proc.c</w:t>
+      </w:r>
+      <w:proofErr w:type="spellEnd"/>
+      <w:r>
+        <w:rPr>
+          <w:rFonts w:ascii="Times New Roman" w:eastAsia="Times New Roman" w:hAnsi="Times New Roman" w:cs="Times New Roman"/>
+          <w:sz w:val="24"/>
+          <w:szCs w:val="24"/>
+        </w:rPr>
+        <w:t xml:space="preserve"> to display our results in the </w:t>
+      </w:r>
+      <w:proofErr w:type="spellStart"/>
+      <w:r>
+        <w:rPr>
+          <w:rFonts w:ascii="Times New Roman" w:eastAsia="Times New Roman" w:hAnsi="Times New Roman" w:cs="Times New Roman"/>
+          <w:sz w:val="24"/>
+          <w:szCs w:val="24"/>
+        </w:rPr>
+        <w:t>ptable</w:t>
+      </w:r>
+      <w:proofErr w:type="spellEnd"/>
+      <w:r>
+        <w:rPr>
+          <w:rFonts w:ascii="Times New Roman" w:eastAsia="Times New Roman" w:hAnsi="Times New Roman" w:cs="Times New Roman"/>
+          <w:sz w:val="24"/>
+          <w:szCs w:val="24"/>
+        </w:rPr>
+        <w:t xml:space="preserve"> to output elapsed time, &amp; size</w:t>
       </w:r>
     </w:p>
     <w:p>
@@ -4082,13 +4799,23 @@
         </w:rPr>
         <w:t xml:space="preserve">minus </w:t>
       </w:r>
-      <w:r>
-        <w:rPr>
-          <w:rFonts w:ascii="Times New Roman" w:eastAsia="Times New Roman" w:hAnsi="Times New Roman" w:cs="Times New Roman"/>
-          <w:sz w:val="24"/>
-          <w:szCs w:val="24"/>
-        </w:rPr>
-        <w:t xml:space="preserve">start_ticks do give us </w:t>
+      <w:proofErr w:type="spellStart"/>
+      <w:r>
+        <w:rPr>
+          <w:rFonts w:ascii="Times New Roman" w:eastAsia="Times New Roman" w:hAnsi="Times New Roman" w:cs="Times New Roman"/>
+          <w:sz w:val="24"/>
+          <w:szCs w:val="24"/>
+        </w:rPr>
+        <w:t>start_ticks</w:t>
+      </w:r>
+      <w:proofErr w:type="spellEnd"/>
+      <w:r>
+        <w:rPr>
+          <w:rFonts w:ascii="Times New Roman" w:eastAsia="Times New Roman" w:hAnsi="Times New Roman" w:cs="Times New Roman"/>
+          <w:sz w:val="24"/>
+          <w:szCs w:val="24"/>
+        </w:rPr>
+        <w:t xml:space="preserve"> do give us </w:t>
       </w:r>
       <w:r>
         <w:rPr>
@@ -4122,61 +4849,215 @@
           <w:sz w:val="24"/>
           <w:szCs w:val="24"/>
         </w:rPr>
-        <w:t>However, changing it to a float and dividing by 1000 to give us the result in seconds was not working with cprintf. Refer to to the comment I made before about Dr.Zhang letting our group use milliseconds instead.</w:t>
-      </w:r>
-    </w:p>
-    <w:p>
-      <w:pPr>
-        <w:spacing w:before="240" w:after="240"/>
-        <w:rPr>
-          <w:rFonts w:ascii="Times New Roman" w:eastAsia="Times New Roman" w:hAnsi="Times New Roman" w:cs="Times New Roman"/>
-          <w:sz w:val="24"/>
-          <w:szCs w:val="24"/>
-        </w:rPr>
-      </w:pPr>
-      <w:r>
-        <w:rPr>
-          <w:rFonts w:ascii="Times New Roman" w:eastAsia="Times New Roman" w:hAnsi="Times New Roman" w:cs="Times New Roman"/>
-          <w:sz w:val="24"/>
-          <w:szCs w:val="24"/>
-        </w:rPr>
-        <w:t>Also p-&gt;sz is a built in variable in proc that deals with the size of each block of memory.</w:t>
-      </w:r>
-    </w:p>
-    <w:p>
-      <w:pPr>
-        <w:spacing w:before="240" w:after="240"/>
-        <w:rPr>
-          <w:rFonts w:ascii="Times New Roman" w:eastAsia="Times New Roman" w:hAnsi="Times New Roman" w:cs="Times New Roman"/>
-          <w:sz w:val="24"/>
-          <w:szCs w:val="24"/>
-        </w:rPr>
-      </w:pPr>
-      <w:r>
-        <w:rPr>
-          <w:rFonts w:ascii="Times New Roman" w:eastAsia="Times New Roman" w:hAnsi="Times New Roman" w:cs="Times New Roman"/>
-          <w:sz w:val="24"/>
-          <w:szCs w:val="24"/>
-        </w:rPr>
-        <w:t>We just outputted the size : p-&gt;sz to display.</w:t>
-      </w:r>
-    </w:p>
-    <w:p>
-      <w:pPr>
-        <w:spacing w:before="240" w:after="240"/>
-        <w:rPr>
-          <w:rFonts w:ascii="Times New Roman" w:eastAsia="Times New Roman" w:hAnsi="Times New Roman" w:cs="Times New Roman"/>
-          <w:sz w:val="24"/>
-          <w:szCs w:val="24"/>
-        </w:rPr>
-      </w:pPr>
-      <w:r>
-        <w:rPr>
-          <w:rFonts w:ascii="Times New Roman" w:eastAsia="Times New Roman" w:hAnsi="Times New Roman" w:cs="Times New Roman"/>
-          <w:sz w:val="24"/>
-          <w:szCs w:val="24"/>
-        </w:rPr>
-        <w:t>Proc.c line 131 -&gt; initialized start_ticks to ticks that is a global counter in milliseconds.</w:t>
+        <w:t xml:space="preserve">However, changing it to a float and dividing by 1000 to give us the result in seconds was not working with </w:t>
+      </w:r>
+      <w:proofErr w:type="spellStart"/>
+      <w:r>
+        <w:rPr>
+          <w:rFonts w:ascii="Times New Roman" w:eastAsia="Times New Roman" w:hAnsi="Times New Roman" w:cs="Times New Roman"/>
+          <w:sz w:val="24"/>
+          <w:szCs w:val="24"/>
+        </w:rPr>
+        <w:t>cprintf</w:t>
+      </w:r>
+      <w:proofErr w:type="spellEnd"/>
+      <w:r>
+        <w:rPr>
+          <w:rFonts w:ascii="Times New Roman" w:eastAsia="Times New Roman" w:hAnsi="Times New Roman" w:cs="Times New Roman"/>
+          <w:sz w:val="24"/>
+          <w:szCs w:val="24"/>
+        </w:rPr>
+        <w:t xml:space="preserve">. Refer to </w:t>
+      </w:r>
+      <w:proofErr w:type="spellStart"/>
+      <w:r>
+        <w:rPr>
+          <w:rFonts w:ascii="Times New Roman" w:eastAsia="Times New Roman" w:hAnsi="Times New Roman" w:cs="Times New Roman"/>
+          <w:sz w:val="24"/>
+          <w:szCs w:val="24"/>
+        </w:rPr>
+        <w:t>to</w:t>
+      </w:r>
+      <w:proofErr w:type="spellEnd"/>
+      <w:r>
+        <w:rPr>
+          <w:rFonts w:ascii="Times New Roman" w:eastAsia="Times New Roman" w:hAnsi="Times New Roman" w:cs="Times New Roman"/>
+          <w:sz w:val="24"/>
+          <w:szCs w:val="24"/>
+        </w:rPr>
+        <w:t xml:space="preserve"> the comment I made before about </w:t>
+      </w:r>
+      <w:proofErr w:type="spellStart"/>
+      <w:r>
+        <w:rPr>
+          <w:rFonts w:ascii="Times New Roman" w:eastAsia="Times New Roman" w:hAnsi="Times New Roman" w:cs="Times New Roman"/>
+          <w:sz w:val="24"/>
+          <w:szCs w:val="24"/>
+        </w:rPr>
+        <w:t>Dr.Zhang</w:t>
+      </w:r>
+      <w:proofErr w:type="spellEnd"/>
+      <w:r>
+        <w:rPr>
+          <w:rFonts w:ascii="Times New Roman" w:eastAsia="Times New Roman" w:hAnsi="Times New Roman" w:cs="Times New Roman"/>
+          <w:sz w:val="24"/>
+          <w:szCs w:val="24"/>
+        </w:rPr>
+        <w:t xml:space="preserve"> letting our group use milliseconds instead.</w:t>
+      </w:r>
+    </w:p>
+    <w:p>
+      <w:pPr>
+        <w:spacing w:before="240" w:after="240"/>
+        <w:rPr>
+          <w:rFonts w:ascii="Times New Roman" w:eastAsia="Times New Roman" w:hAnsi="Times New Roman" w:cs="Times New Roman"/>
+          <w:sz w:val="24"/>
+          <w:szCs w:val="24"/>
+        </w:rPr>
+      </w:pPr>
+      <w:r>
+        <w:rPr>
+          <w:rFonts w:ascii="Times New Roman" w:eastAsia="Times New Roman" w:hAnsi="Times New Roman" w:cs="Times New Roman"/>
+          <w:sz w:val="24"/>
+          <w:szCs w:val="24"/>
+        </w:rPr>
+        <w:t>Also p-&gt;</w:t>
+      </w:r>
+      <w:proofErr w:type="spellStart"/>
+      <w:r>
+        <w:rPr>
+          <w:rFonts w:ascii="Times New Roman" w:eastAsia="Times New Roman" w:hAnsi="Times New Roman" w:cs="Times New Roman"/>
+          <w:sz w:val="24"/>
+          <w:szCs w:val="24"/>
+        </w:rPr>
+        <w:t>sz</w:t>
+      </w:r>
+      <w:proofErr w:type="spellEnd"/>
+      <w:r>
+        <w:rPr>
+          <w:rFonts w:ascii="Times New Roman" w:eastAsia="Times New Roman" w:hAnsi="Times New Roman" w:cs="Times New Roman"/>
+          <w:sz w:val="24"/>
+          <w:szCs w:val="24"/>
+        </w:rPr>
+        <w:t xml:space="preserve"> is a built in variable in </w:t>
+      </w:r>
+      <w:proofErr w:type="spellStart"/>
+      <w:r>
+        <w:rPr>
+          <w:rFonts w:ascii="Times New Roman" w:eastAsia="Times New Roman" w:hAnsi="Times New Roman" w:cs="Times New Roman"/>
+          <w:sz w:val="24"/>
+          <w:szCs w:val="24"/>
+        </w:rPr>
+        <w:t>proc</w:t>
+      </w:r>
+      <w:proofErr w:type="spellEnd"/>
+      <w:r>
+        <w:rPr>
+          <w:rFonts w:ascii="Times New Roman" w:eastAsia="Times New Roman" w:hAnsi="Times New Roman" w:cs="Times New Roman"/>
+          <w:sz w:val="24"/>
+          <w:szCs w:val="24"/>
+        </w:rPr>
+        <w:t xml:space="preserve"> that deals with the size of each block of memory.</w:t>
+      </w:r>
+    </w:p>
+    <w:p>
+      <w:pPr>
+        <w:spacing w:before="240" w:after="240"/>
+        <w:rPr>
+          <w:rFonts w:ascii="Times New Roman" w:eastAsia="Times New Roman" w:hAnsi="Times New Roman" w:cs="Times New Roman"/>
+          <w:sz w:val="24"/>
+          <w:szCs w:val="24"/>
+        </w:rPr>
+      </w:pPr>
+      <w:r>
+        <w:rPr>
+          <w:rFonts w:ascii="Times New Roman" w:eastAsia="Times New Roman" w:hAnsi="Times New Roman" w:cs="Times New Roman"/>
+          <w:sz w:val="24"/>
+          <w:szCs w:val="24"/>
+        </w:rPr>
+        <w:t xml:space="preserve">We just outputted the </w:t>
+      </w:r>
+      <w:proofErr w:type="gramStart"/>
+      <w:r>
+        <w:rPr>
+          <w:rFonts w:ascii="Times New Roman" w:eastAsia="Times New Roman" w:hAnsi="Times New Roman" w:cs="Times New Roman"/>
+          <w:sz w:val="24"/>
+          <w:szCs w:val="24"/>
+        </w:rPr>
+        <w:t>size :</w:t>
+      </w:r>
+      <w:proofErr w:type="gramEnd"/>
+      <w:r>
+        <w:rPr>
+          <w:rFonts w:ascii="Times New Roman" w:eastAsia="Times New Roman" w:hAnsi="Times New Roman" w:cs="Times New Roman"/>
+          <w:sz w:val="24"/>
+          <w:szCs w:val="24"/>
+        </w:rPr>
+        <w:t xml:space="preserve"> p-&gt;</w:t>
+      </w:r>
+      <w:proofErr w:type="spellStart"/>
+      <w:r>
+        <w:rPr>
+          <w:rFonts w:ascii="Times New Roman" w:eastAsia="Times New Roman" w:hAnsi="Times New Roman" w:cs="Times New Roman"/>
+          <w:sz w:val="24"/>
+          <w:szCs w:val="24"/>
+        </w:rPr>
+        <w:t>sz</w:t>
+      </w:r>
+      <w:proofErr w:type="spellEnd"/>
+      <w:r>
+        <w:rPr>
+          <w:rFonts w:ascii="Times New Roman" w:eastAsia="Times New Roman" w:hAnsi="Times New Roman" w:cs="Times New Roman"/>
+          <w:sz w:val="24"/>
+          <w:szCs w:val="24"/>
+        </w:rPr>
+        <w:t xml:space="preserve"> to display.</w:t>
+      </w:r>
+    </w:p>
+    <w:p>
+      <w:pPr>
+        <w:spacing w:before="240" w:after="240"/>
+        <w:rPr>
+          <w:rFonts w:ascii="Times New Roman" w:eastAsia="Times New Roman" w:hAnsi="Times New Roman" w:cs="Times New Roman"/>
+          <w:sz w:val="24"/>
+          <w:szCs w:val="24"/>
+        </w:rPr>
+      </w:pPr>
+      <w:proofErr w:type="spellStart"/>
+      <w:r>
+        <w:rPr>
+          <w:rFonts w:ascii="Times New Roman" w:eastAsia="Times New Roman" w:hAnsi="Times New Roman" w:cs="Times New Roman"/>
+          <w:sz w:val="24"/>
+          <w:szCs w:val="24"/>
+        </w:rPr>
+        <w:t>Proc.c</w:t>
+      </w:r>
+      <w:proofErr w:type="spellEnd"/>
+      <w:r>
+        <w:rPr>
+          <w:rFonts w:ascii="Times New Roman" w:eastAsia="Times New Roman" w:hAnsi="Times New Roman" w:cs="Times New Roman"/>
+          <w:sz w:val="24"/>
+          <w:szCs w:val="24"/>
+        </w:rPr>
+        <w:t xml:space="preserve"> line 131 -&gt; initialized </w:t>
+      </w:r>
+      <w:proofErr w:type="spellStart"/>
+      <w:r>
+        <w:rPr>
+          <w:rFonts w:ascii="Times New Roman" w:eastAsia="Times New Roman" w:hAnsi="Times New Roman" w:cs="Times New Roman"/>
+          <w:sz w:val="24"/>
+          <w:szCs w:val="24"/>
+        </w:rPr>
+        <w:t>start_ticks</w:t>
+      </w:r>
+      <w:proofErr w:type="spellEnd"/>
+      <w:r>
+        <w:rPr>
+          <w:rFonts w:ascii="Times New Roman" w:eastAsia="Times New Roman" w:hAnsi="Times New Roman" w:cs="Times New Roman"/>
+          <w:sz w:val="24"/>
+          <w:szCs w:val="24"/>
+        </w:rPr>
+        <w:t xml:space="preserve"> to ticks that is a global counter in milliseconds.</w:t>
       </w:r>
     </w:p>
     <w:p>
@@ -4239,21 +5120,51 @@
           <w:szCs w:val="24"/>
         </w:rPr>
       </w:pPr>
-      <w:r>
-        <w:rPr>
-          <w:rFonts w:ascii="Times New Roman" w:eastAsia="Times New Roman" w:hAnsi="Times New Roman" w:cs="Times New Roman"/>
-          <w:sz w:val="24"/>
-          <w:szCs w:val="24"/>
-        </w:rPr>
-        <w:t xml:space="preserve">proc.c </w:t>
-      </w:r>
-      <w:r>
-        <w:rPr>
-          <w:rFonts w:ascii="Times New Roman" w:eastAsia="Times New Roman" w:hAnsi="Times New Roman" w:cs="Times New Roman"/>
-          <w:sz w:val="24"/>
-          <w:szCs w:val="24"/>
-        </w:rPr>
-        <w:t xml:space="preserve"> procdump() -  </w:t>
+      <w:proofErr w:type="spellStart"/>
+      <w:proofErr w:type="gramStart"/>
+      <w:r>
+        <w:rPr>
+          <w:rFonts w:ascii="Times New Roman" w:eastAsia="Times New Roman" w:hAnsi="Times New Roman" w:cs="Times New Roman"/>
+          <w:sz w:val="24"/>
+          <w:szCs w:val="24"/>
+        </w:rPr>
+        <w:t>proc.c</w:t>
+      </w:r>
+      <w:proofErr w:type="spellEnd"/>
+      <w:r>
+        <w:rPr>
+          <w:rFonts w:ascii="Times New Roman" w:eastAsia="Times New Roman" w:hAnsi="Times New Roman" w:cs="Times New Roman"/>
+          <w:sz w:val="24"/>
+          <w:szCs w:val="24"/>
+        </w:rPr>
+        <w:t xml:space="preserve"> </w:t>
+      </w:r>
+      <w:r>
+        <w:rPr>
+          <w:rFonts w:ascii="Times New Roman" w:eastAsia="Times New Roman" w:hAnsi="Times New Roman" w:cs="Times New Roman"/>
+          <w:sz w:val="24"/>
+          <w:szCs w:val="24"/>
+        </w:rPr>
+        <w:t xml:space="preserve"> </w:t>
+      </w:r>
+      <w:proofErr w:type="spellStart"/>
+      <w:r>
+        <w:rPr>
+          <w:rFonts w:ascii="Times New Roman" w:eastAsia="Times New Roman" w:hAnsi="Times New Roman" w:cs="Times New Roman"/>
+          <w:sz w:val="24"/>
+          <w:szCs w:val="24"/>
+        </w:rPr>
+        <w:t>procdump</w:t>
+      </w:r>
+      <w:proofErr w:type="spellEnd"/>
+      <w:proofErr w:type="gramEnd"/>
+      <w:r>
+        <w:rPr>
+          <w:rFonts w:ascii="Times New Roman" w:eastAsia="Times New Roman" w:hAnsi="Times New Roman" w:cs="Times New Roman"/>
+          <w:sz w:val="24"/>
+          <w:szCs w:val="24"/>
+        </w:rPr>
+        <w:t xml:space="preserve">() -  </w:t>
       </w:r>
       <w:r>
         <w:rPr>
@@ -4278,6 +5189,7 @@
           <w:noProof/>
           <w:lang w:val="en-US"/>
         </w:rPr>
+        <w:lastRenderedPageBreak/>
         <w:drawing>
           <wp:inline distT="0" distB="0" distL="0" distR="0" wp14:anchorId="3DC7E9E2" wp14:editId="2D9D4894">
             <wp:extent cx="5940247" cy="1190445"/>
@@ -4383,15 +5295,69 @@
           <w:sz w:val="24"/>
           <w:szCs w:val="24"/>
         </w:rPr>
-        <w:t>implements the feature of users and groups into xv6 through uid and gid where it be used to store ID unsigned integers</w:t>
-      </w:r>
-      <w:r>
-        <w:rPr>
-          <w:rFonts w:ascii="Times New Roman" w:eastAsia="Times New Roman" w:hAnsi="Times New Roman" w:cs="Times New Roman"/>
-          <w:sz w:val="24"/>
-          <w:szCs w:val="24"/>
-        </w:rPr>
-        <w:t xml:space="preserve"> for tracking the ownership of a process for a user or group. By typing “id” into the terminal when executing xv6, the system call will invoke and demonstrate this feature by displaying the UID, GID and PPID that has been established by the test function within “id.c”.</w:t>
+        <w:t xml:space="preserve">implements the feature of users and groups into xv6 through </w:t>
+      </w:r>
+      <w:proofErr w:type="spellStart"/>
+      <w:r>
+        <w:rPr>
+          <w:rFonts w:ascii="Times New Roman" w:eastAsia="Times New Roman" w:hAnsi="Times New Roman" w:cs="Times New Roman"/>
+          <w:sz w:val="24"/>
+          <w:szCs w:val="24"/>
+        </w:rPr>
+        <w:t>uid</w:t>
+      </w:r>
+      <w:proofErr w:type="spellEnd"/>
+      <w:r>
+        <w:rPr>
+          <w:rFonts w:ascii="Times New Roman" w:eastAsia="Times New Roman" w:hAnsi="Times New Roman" w:cs="Times New Roman"/>
+          <w:sz w:val="24"/>
+          <w:szCs w:val="24"/>
+        </w:rPr>
+        <w:t xml:space="preserve"> and </w:t>
+      </w:r>
+      <w:proofErr w:type="spellStart"/>
+      <w:r>
+        <w:rPr>
+          <w:rFonts w:ascii="Times New Roman" w:eastAsia="Times New Roman" w:hAnsi="Times New Roman" w:cs="Times New Roman"/>
+          <w:sz w:val="24"/>
+          <w:szCs w:val="24"/>
+        </w:rPr>
+        <w:t>gid</w:t>
+      </w:r>
+      <w:proofErr w:type="spellEnd"/>
+      <w:r>
+        <w:rPr>
+          <w:rFonts w:ascii="Times New Roman" w:eastAsia="Times New Roman" w:hAnsi="Times New Roman" w:cs="Times New Roman"/>
+          <w:sz w:val="24"/>
+          <w:szCs w:val="24"/>
+        </w:rPr>
+        <w:t xml:space="preserve"> where it be used to store ID unsigned integers</w:t>
+      </w:r>
+      <w:r>
+        <w:rPr>
+          <w:rFonts w:ascii="Times New Roman" w:eastAsia="Times New Roman" w:hAnsi="Times New Roman" w:cs="Times New Roman"/>
+          <w:sz w:val="24"/>
+          <w:szCs w:val="24"/>
+        </w:rPr>
+        <w:t xml:space="preserve"> for tracking the ownership of a process for a user or group. By typing “id” into the terminal when executing xv6, the system call will invoke and demonstrate this feature by displaying the UID, GID and PPID that has been established by the test function within “</w:t>
+      </w:r>
+      <w:proofErr w:type="spellStart"/>
+      <w:r>
+        <w:rPr>
+          <w:rFonts w:ascii="Times New Roman" w:eastAsia="Times New Roman" w:hAnsi="Times New Roman" w:cs="Times New Roman"/>
+          <w:sz w:val="24"/>
+          <w:szCs w:val="24"/>
+        </w:rPr>
+        <w:t>id.c</w:t>
+      </w:r>
+      <w:proofErr w:type="spellEnd"/>
+      <w:r>
+        <w:rPr>
+          <w:rFonts w:ascii="Times New Roman" w:eastAsia="Times New Roman" w:hAnsi="Times New Roman" w:cs="Times New Roman"/>
+          <w:sz w:val="24"/>
+          <w:szCs w:val="24"/>
+        </w:rPr>
+        <w:t>”.</w:t>
       </w:r>
     </w:p>
     <w:p>
@@ -4670,6 +5636,7 @@
                 <w:szCs w:val="24"/>
               </w:rPr>
             </w:pPr>
+            <w:proofErr w:type="spellStart"/>
             <w:r>
               <w:rPr>
                 <w:rFonts w:ascii="Times New Roman" w:eastAsia="Times New Roman" w:hAnsi="Times New Roman" w:cs="Times New Roman"/>
@@ -4678,6 +5645,7 @@
               </w:rPr>
               <w:t>syscall.h</w:t>
             </w:r>
+            <w:proofErr w:type="spellEnd"/>
           </w:p>
         </w:tc>
         <w:tc>
@@ -4854,6 +5822,7 @@
                 <w:szCs w:val="24"/>
               </w:rPr>
             </w:pPr>
+            <w:proofErr w:type="spellStart"/>
             <w:r>
               <w:rPr>
                 <w:rFonts w:ascii="Times New Roman" w:eastAsia="Times New Roman" w:hAnsi="Times New Roman" w:cs="Times New Roman"/>
@@ -4862,6 +5831,7 @@
               </w:rPr>
               <w:t>user.h</w:t>
             </w:r>
+            <w:proofErr w:type="spellEnd"/>
           </w:p>
         </w:tc>
         <w:tc>
@@ -5038,6 +6008,7 @@
                 <w:szCs w:val="24"/>
               </w:rPr>
             </w:pPr>
+            <w:proofErr w:type="spellStart"/>
             <w:r>
               <w:rPr>
                 <w:rFonts w:ascii="Times New Roman" w:eastAsia="Times New Roman" w:hAnsi="Times New Roman" w:cs="Times New Roman"/>
@@ -5047,6 +6018,7 @@
               <w:lastRenderedPageBreak/>
               <w:t>sysproc.c</w:t>
             </w:r>
+            <w:proofErr w:type="spellEnd"/>
           </w:p>
         </w:tc>
         <w:tc>
@@ -5231,6 +6203,7 @@
                 <w:szCs w:val="24"/>
               </w:rPr>
             </w:pPr>
+            <w:proofErr w:type="spellStart"/>
             <w:r>
               <w:rPr>
                 <w:rFonts w:ascii="Times New Roman" w:eastAsia="Times New Roman" w:hAnsi="Times New Roman" w:cs="Times New Roman"/>
@@ -5239,6 +6212,7 @@
               </w:rPr>
               <w:t>usys.S</w:t>
             </w:r>
+            <w:proofErr w:type="spellEnd"/>
           </w:p>
         </w:tc>
         <w:tc>
@@ -5415,6 +6389,7 @@
                 <w:szCs w:val="24"/>
               </w:rPr>
             </w:pPr>
+            <w:proofErr w:type="spellStart"/>
             <w:r>
               <w:rPr>
                 <w:rFonts w:ascii="Times New Roman" w:eastAsia="Times New Roman" w:hAnsi="Times New Roman" w:cs="Times New Roman"/>
@@ -5423,6 +6398,7 @@
               </w:rPr>
               <w:t>syscall.c</w:t>
             </w:r>
+            <w:proofErr w:type="spellEnd"/>
           </w:p>
         </w:tc>
         <w:tc>
@@ -5771,6 +6747,7 @@
                 <w:szCs w:val="24"/>
               </w:rPr>
             </w:pPr>
+            <w:proofErr w:type="spellStart"/>
             <w:r>
               <w:rPr>
                 <w:rFonts w:ascii="Times New Roman" w:eastAsia="Times New Roman" w:hAnsi="Times New Roman" w:cs="Times New Roman"/>
@@ -5780,6 +6757,7 @@
               <w:lastRenderedPageBreak/>
               <w:t>id.c</w:t>
             </w:r>
+            <w:proofErr w:type="spellEnd"/>
           </w:p>
         </w:tc>
         <w:tc>
@@ -6050,156 +7028,6 @@
     </w:p>
     <w:p>
       <w:pPr>
-        <w:spacing w:before="240" w:after="240"/>
-        <w:rPr>
-          <w:rFonts w:ascii="Times New Roman" w:eastAsia="Times New Roman" w:hAnsi="Times New Roman" w:cs="Times New Roman"/>
-          <w:sz w:val="24"/>
-          <w:szCs w:val="24"/>
-        </w:rPr>
-      </w:pPr>
-    </w:p>
-    <w:p>
-      <w:pPr>
-        <w:spacing w:before="240" w:after="240"/>
-        <w:rPr>
-          <w:rFonts w:ascii="Times New Roman" w:eastAsia="Times New Roman" w:hAnsi="Times New Roman" w:cs="Times New Roman"/>
-          <w:sz w:val="24"/>
-          <w:szCs w:val="24"/>
-        </w:rPr>
-      </w:pPr>
-    </w:p>
-    <w:p>
-      <w:pPr>
-        <w:spacing w:before="240" w:after="240"/>
-        <w:rPr>
-          <w:rFonts w:ascii="Times New Roman" w:eastAsia="Times New Roman" w:hAnsi="Times New Roman" w:cs="Times New Roman"/>
-          <w:sz w:val="24"/>
-          <w:szCs w:val="24"/>
-        </w:rPr>
-      </w:pPr>
-    </w:p>
-    <w:p>
-      <w:pPr>
-        <w:spacing w:before="240" w:after="240"/>
-        <w:rPr>
-          <w:rFonts w:ascii="Times New Roman" w:eastAsia="Times New Roman" w:hAnsi="Times New Roman" w:cs="Times New Roman"/>
-          <w:sz w:val="24"/>
-          <w:szCs w:val="24"/>
-        </w:rPr>
-      </w:pPr>
-    </w:p>
-    <w:p>
-      <w:pPr>
-        <w:spacing w:before="240" w:after="240"/>
-        <w:rPr>
-          <w:rFonts w:ascii="Times New Roman" w:eastAsia="Times New Roman" w:hAnsi="Times New Roman" w:cs="Times New Roman"/>
-          <w:sz w:val="24"/>
-          <w:szCs w:val="24"/>
-        </w:rPr>
-      </w:pPr>
-    </w:p>
-    <w:p>
-      <w:pPr>
-        <w:spacing w:before="240" w:after="240"/>
-        <w:rPr>
-          <w:rFonts w:ascii="Times New Roman" w:eastAsia="Times New Roman" w:hAnsi="Times New Roman" w:cs="Times New Roman"/>
-          <w:sz w:val="24"/>
-          <w:szCs w:val="24"/>
-        </w:rPr>
-      </w:pPr>
-    </w:p>
-    <w:p>
-      <w:pPr>
-        <w:spacing w:before="240" w:after="240"/>
-        <w:rPr>
-          <w:rFonts w:ascii="Times New Roman" w:eastAsia="Times New Roman" w:hAnsi="Times New Roman" w:cs="Times New Roman"/>
-          <w:sz w:val="24"/>
-          <w:szCs w:val="24"/>
-        </w:rPr>
-      </w:pPr>
-    </w:p>
-    <w:p>
-      <w:pPr>
-        <w:spacing w:before="240" w:after="240"/>
-        <w:rPr>
-          <w:rFonts w:ascii="Times New Roman" w:eastAsia="Times New Roman" w:hAnsi="Times New Roman" w:cs="Times New Roman"/>
-          <w:sz w:val="24"/>
-          <w:szCs w:val="24"/>
-        </w:rPr>
-      </w:pPr>
-    </w:p>
-    <w:p>
-      <w:pPr>
-        <w:spacing w:before="240" w:after="240"/>
-        <w:rPr>
-          <w:rFonts w:ascii="Times New Roman" w:eastAsia="Times New Roman" w:hAnsi="Times New Roman" w:cs="Times New Roman"/>
-          <w:sz w:val="24"/>
-          <w:szCs w:val="24"/>
-        </w:rPr>
-      </w:pPr>
-    </w:p>
-    <w:p>
-      <w:pPr>
-        <w:spacing w:before="240" w:after="240"/>
-        <w:rPr>
-          <w:rFonts w:ascii="Times New Roman" w:eastAsia="Times New Roman" w:hAnsi="Times New Roman" w:cs="Times New Roman"/>
-          <w:sz w:val="24"/>
-          <w:szCs w:val="24"/>
-        </w:rPr>
-      </w:pPr>
-    </w:p>
-    <w:p>
-      <w:pPr>
-        <w:spacing w:before="240" w:after="240"/>
-        <w:rPr>
-          <w:rFonts w:ascii="Times New Roman" w:eastAsia="Times New Roman" w:hAnsi="Times New Roman" w:cs="Times New Roman"/>
-          <w:sz w:val="24"/>
-          <w:szCs w:val="24"/>
-        </w:rPr>
-      </w:pPr>
-    </w:p>
-    <w:p>
-      <w:pPr>
-        <w:spacing w:before="240" w:after="240"/>
-        <w:rPr>
-          <w:rFonts w:ascii="Times New Roman" w:eastAsia="Times New Roman" w:hAnsi="Times New Roman" w:cs="Times New Roman"/>
-          <w:sz w:val="24"/>
-          <w:szCs w:val="24"/>
-        </w:rPr>
-      </w:pPr>
-    </w:p>
-    <w:p>
-      <w:pPr>
-        <w:spacing w:before="240" w:after="240"/>
-        <w:rPr>
-          <w:rFonts w:ascii="Times New Roman" w:eastAsia="Times New Roman" w:hAnsi="Times New Roman" w:cs="Times New Roman"/>
-          <w:sz w:val="24"/>
-          <w:szCs w:val="24"/>
-        </w:rPr>
-      </w:pPr>
-    </w:p>
-    <w:p>
-      <w:pPr>
-        <w:spacing w:before="240" w:after="240"/>
-        <w:rPr>
-          <w:rFonts w:ascii="Times New Roman" w:eastAsia="Times New Roman" w:hAnsi="Times New Roman" w:cs="Times New Roman"/>
-          <w:sz w:val="24"/>
-          <w:szCs w:val="24"/>
-        </w:rPr>
-      </w:pPr>
-    </w:p>
-    <w:p>
-      <w:pPr>
-        <w:spacing w:before="240" w:after="240"/>
-        <w:rPr>
-          <w:rFonts w:ascii="Times New Roman" w:eastAsia="Times New Roman" w:hAnsi="Times New Roman" w:cs="Times New Roman"/>
-          <w:sz w:val="24"/>
-          <w:szCs w:val="24"/>
-        </w:rPr>
-      </w:pPr>
-    </w:p>
-    <w:p>
-      <w:pPr>
         <w:pStyle w:val="ListParagraph"/>
         <w:numPr>
           <w:ilvl w:val="0"/>
@@ -6220,30 +7048,40 @@
           <w:sz w:val="32"/>
           <w:szCs w:val="32"/>
         </w:rPr>
-        <w:t>Demonstration of the “ps” Command</w:t>
-      </w:r>
-    </w:p>
-    <w:p>
-      <w:pPr>
-        <w:pStyle w:val="ListParagraph"/>
-        <w:spacing w:before="240" w:after="240"/>
-        <w:ind w:left="1080"/>
+        <w:lastRenderedPageBreak/>
+        <w:t>Demonstration of the “</w:t>
+      </w:r>
+      <w:proofErr w:type="spellStart"/>
+      <w:r>
         <w:rPr>
           <w:b/>
           <w:bCs/>
           <w:sz w:val="32"/>
           <w:szCs w:val="32"/>
         </w:rPr>
-      </w:pPr>
-    </w:p>
-    <w:p>
-      <w:pPr>
-        <w:spacing w:before="240" w:after="240"/>
+        <w:t>ps</w:t>
+      </w:r>
+      <w:proofErr w:type="spellEnd"/>
+      <w:r>
         <w:rPr>
           <w:b/>
           <w:bCs/>
-          <w:sz w:val="36"/>
-          <w:szCs w:val="36"/>
+          <w:sz w:val="32"/>
+          <w:szCs w:val="32"/>
+        </w:rPr>
+        <w:t>” Command</w:t>
+      </w:r>
+    </w:p>
+    <w:p>
+      <w:pPr>
+        <w:pStyle w:val="ListParagraph"/>
+        <w:spacing w:before="240" w:after="240"/>
+        <w:ind w:left="1080"/>
+        <w:rPr>
+          <w:b/>
+          <w:bCs/>
+          <w:sz w:val="32"/>
+          <w:szCs w:val="32"/>
         </w:rPr>
       </w:pPr>
     </w:p>
@@ -6445,8 +7283,164 @@
           <w:sz w:val="32"/>
           <w:szCs w:val="32"/>
         </w:rPr>
+        <w:lastRenderedPageBreak/>
         <w:t>Demonstration of the File System Protection Features</w:t>
       </w:r>
+    </w:p>
+    <w:p>
+      <w:pPr>
+        <w:pStyle w:val="ListParagraph"/>
+        <w:spacing w:before="240" w:after="240"/>
+        <w:ind w:left="1080"/>
+        <w:rPr>
+          <w:b/>
+          <w:bCs/>
+          <w:sz w:val="32"/>
+          <w:szCs w:val="32"/>
+        </w:rPr>
+      </w:pPr>
+    </w:p>
+    <w:p>
+      <w:pPr>
+        <w:pStyle w:val="ListParagraph"/>
+        <w:spacing w:before="240" w:after="240"/>
+        <w:ind w:left="1080"/>
+        <w:jc w:val="both"/>
+        <w:rPr>
+          <w:b/>
+          <w:bCs/>
+          <w:sz w:val="32"/>
+          <w:szCs w:val="32"/>
+        </w:rPr>
+      </w:pPr>
+      <w:r>
+        <w:t xml:space="preserve">The task requires you to implement a completely new abstraction in xv6: file system protection. This is a very large area, so you will focus on a small subset of protection that will nevertheless give you insights into how to implement additional protection and security concepts. You will implement file system protection, user programs for manipulating those protections, and add protection checking to the </w:t>
+      </w:r>
+      <w:proofErr w:type="gramStart"/>
+      <w:r>
+        <w:t>exec(</w:t>
+      </w:r>
+      <w:proofErr w:type="gramEnd"/>
+      <w:r>
+        <w:t>) system call.</w:t>
+      </w:r>
+    </w:p>
+    <w:p>
+      <w:pPr>
+        <w:pStyle w:val="ListParagraph"/>
+        <w:spacing w:before="240" w:after="240"/>
+        <w:ind w:left="1080"/>
+        <w:rPr>
+          <w:b/>
+          <w:bCs/>
+          <w:sz w:val="32"/>
+          <w:szCs w:val="32"/>
+        </w:rPr>
+      </w:pPr>
+    </w:p>
+    <w:p>
+      <w:pPr>
+        <w:pStyle w:val="ListParagraph"/>
+        <w:spacing w:before="240" w:after="240"/>
+        <w:ind w:left="1080"/>
+        <w:rPr>
+          <w:b/>
+          <w:bCs/>
+          <w:sz w:val="32"/>
+          <w:szCs w:val="32"/>
+        </w:rPr>
+      </w:pPr>
+    </w:p>
+    <w:p>
+      <w:pPr>
+        <w:pStyle w:val="ListParagraph"/>
+        <w:spacing w:before="240" w:after="240"/>
+        <w:ind w:left="1080"/>
+        <w:rPr>
+          <w:b/>
+          <w:bCs/>
+          <w:sz w:val="32"/>
+          <w:szCs w:val="32"/>
+        </w:rPr>
+      </w:pPr>
+    </w:p>
+    <w:p>
+      <w:pPr>
+        <w:pStyle w:val="ListParagraph"/>
+        <w:spacing w:before="240" w:after="240"/>
+        <w:ind w:left="1080"/>
+        <w:rPr>
+          <w:b/>
+          <w:bCs/>
+          <w:sz w:val="32"/>
+          <w:szCs w:val="32"/>
+        </w:rPr>
+      </w:pPr>
+    </w:p>
+    <w:p>
+      <w:pPr>
+        <w:pStyle w:val="ListParagraph"/>
+        <w:spacing w:before="240" w:after="240"/>
+        <w:ind w:left="1080"/>
+        <w:rPr>
+          <w:b/>
+          <w:bCs/>
+          <w:sz w:val="32"/>
+          <w:szCs w:val="32"/>
+        </w:rPr>
+      </w:pPr>
+    </w:p>
+    <w:p>
+      <w:pPr>
+        <w:pStyle w:val="ListParagraph"/>
+        <w:spacing w:before="240" w:after="240"/>
+        <w:ind w:left="1080"/>
+        <w:rPr>
+          <w:b/>
+          <w:bCs/>
+          <w:sz w:val="32"/>
+          <w:szCs w:val="32"/>
+        </w:rPr>
+      </w:pPr>
+    </w:p>
+    <w:p>
+      <w:pPr>
+        <w:pStyle w:val="ListParagraph"/>
+        <w:spacing w:before="240" w:after="240"/>
+        <w:ind w:left="1080"/>
+        <w:rPr>
+          <w:b/>
+          <w:bCs/>
+          <w:sz w:val="32"/>
+          <w:szCs w:val="32"/>
+        </w:rPr>
+      </w:pPr>
+    </w:p>
+    <w:p>
+      <w:pPr>
+        <w:pStyle w:val="ListParagraph"/>
+        <w:spacing w:before="240" w:after="240"/>
+        <w:ind w:left="1080"/>
+        <w:rPr>
+          <w:b/>
+          <w:bCs/>
+          <w:sz w:val="32"/>
+          <w:szCs w:val="32"/>
+        </w:rPr>
+      </w:pPr>
+    </w:p>
+    <w:p>
+      <w:pPr>
+        <w:pStyle w:val="ListParagraph"/>
+        <w:spacing w:before="240" w:after="240"/>
+        <w:ind w:left="1080"/>
+        <w:rPr>
+          <w:b/>
+          <w:bCs/>
+          <w:sz w:val="32"/>
+          <w:szCs w:val="32"/>
+        </w:rPr>
+      </w:pPr>
     </w:p>
     <w:sectPr>
       <w:footerReference w:type="default" r:id="rId27"/>
@@ -6505,7 +7499,7 @@
       <w:rPr>
         <w:noProof/>
       </w:rPr>
-      <w:t>6</w:t>
+      <w:t>11</w:t>
     </w:r>
     <w:r>
       <w:fldChar w:fldCharType="end"/>
@@ -8247,7 +9241,7 @@
 </file>
 
 <file path=customXml/itemProps1.xml><?xml version="1.0" encoding="utf-8"?>
-<ds:datastoreItem xmlns:ds="http://schemas.openxmlformats.org/officeDocument/2006/customXml" ds:itemID="{064B06A1-24AD-449C-80E6-5E4C56768D64}">
+<ds:datastoreItem xmlns:ds="http://schemas.openxmlformats.org/officeDocument/2006/customXml" ds:itemID="{83A056C8-6778-405B-96F3-1D4A1BAA21E4}">
   <ds:schemaRefs>
     <ds:schemaRef ds:uri="http://schemas.openxmlformats.org/officeDocument/2006/bibliography"/>
   </ds:schemaRefs>

</xml_diff>